<commit_message>
Another week, one day i will organize everything
</commit_message>
<xml_diff>
--- a/BigDataAplicado/Unit3-NoSQL/Notes_Dirty.docx
+++ b/BigDataAplicado/Unit3-NoSQL/Notes_Dirty.docx
@@ -2199,15 +2199,402 @@
           <w:szCs w:val="24"/>
         </w:rPr>
       </w:pPr>
-    </w:p>
-    <w:p>
-      <w:pPr>
-        <w:rPr>
-          <w:rFonts w:ascii="Arial" w:hAnsi="Arial" w:cs="Arial"/>
-          <w:sz w:val="24"/>
-          <w:szCs w:val="24"/>
-        </w:rPr>
-      </w:pPr>
+      <w:r>
+        <w:rPr>
+          <w:rFonts w:ascii="Arial" w:hAnsi="Arial" w:cs="Arial"/>
+          <w:sz w:val="24"/>
+          <w:szCs w:val="24"/>
+        </w:rPr>
+        <w:t xml:space="preserve">MongoDB </w:t>
+      </w:r>
+      <w:proofErr w:type="spellStart"/>
+      <w:r>
+        <w:rPr>
+          <w:rFonts w:ascii="Arial" w:hAnsi="Arial" w:cs="Arial"/>
+          <w:sz w:val="24"/>
+          <w:szCs w:val="24"/>
+        </w:rPr>
+        <w:t>Class</w:t>
+      </w:r>
+      <w:proofErr w:type="spellEnd"/>
+    </w:p>
+    <w:p>
+      <w:pPr>
+        <w:rPr>
+          <w:rFonts w:ascii="Arial" w:hAnsi="Arial" w:cs="Arial"/>
+          <w:sz w:val="24"/>
+          <w:szCs w:val="24"/>
+        </w:rPr>
+      </w:pPr>
+    </w:p>
+    <w:p>
+      <w:pPr>
+        <w:rPr>
+          <w:rFonts w:ascii="Arial" w:hAnsi="Arial" w:cs="Arial"/>
+          <w:sz w:val="24"/>
+          <w:szCs w:val="24"/>
+        </w:rPr>
+      </w:pPr>
+      <w:r>
+        <w:rPr>
+          <w:rFonts w:ascii="Arial" w:hAnsi="Arial" w:cs="Arial"/>
+          <w:sz w:val="24"/>
+          <w:szCs w:val="24"/>
+        </w:rPr>
+        <w:t>26/10/2023</w:t>
+      </w:r>
+    </w:p>
+    <w:p>
+      <w:pPr>
+        <w:rPr>
+          <w:rFonts w:ascii="Arial" w:hAnsi="Arial" w:cs="Arial"/>
+          <w:sz w:val="24"/>
+          <w:szCs w:val="24"/>
+        </w:rPr>
+      </w:pPr>
+      <w:r>
+        <w:rPr>
+          <w:rFonts w:ascii="Arial" w:hAnsi="Arial" w:cs="Arial"/>
+          <w:sz w:val="24"/>
+          <w:szCs w:val="24"/>
+        </w:rPr>
+        <w:t>Modificaciones</w:t>
+      </w:r>
+    </w:p>
+    <w:p>
+      <w:pPr>
+        <w:rPr>
+          <w:rFonts w:ascii="Arial" w:hAnsi="Arial" w:cs="Arial"/>
+          <w:sz w:val="24"/>
+          <w:szCs w:val="24"/>
+        </w:rPr>
+      </w:pPr>
+      <w:r>
+        <w:rPr>
+          <w:rFonts w:ascii="Arial" w:hAnsi="Arial" w:cs="Arial"/>
+          <w:sz w:val="24"/>
+          <w:szCs w:val="24"/>
+        </w:rPr>
+        <w:t>Primero se dice los documentos que se quieren eliminar y luego el tipo de modificación.</w:t>
+      </w:r>
+    </w:p>
+    <w:p>
+      <w:pPr>
+        <w:rPr>
+          <w:rFonts w:ascii="Arial" w:hAnsi="Arial" w:cs="Arial"/>
+          <w:sz w:val="24"/>
+          <w:szCs w:val="24"/>
+        </w:rPr>
+      </w:pPr>
+      <w:proofErr w:type="spellStart"/>
+      <w:r>
+        <w:rPr>
+          <w:rFonts w:ascii="Arial" w:hAnsi="Arial" w:cs="Arial"/>
+          <w:sz w:val="24"/>
+          <w:szCs w:val="24"/>
+        </w:rPr>
+        <w:t>Upsert</w:t>
+      </w:r>
+      <w:proofErr w:type="spellEnd"/>
+      <w:r>
+        <w:rPr>
+          <w:rFonts w:ascii="Arial" w:hAnsi="Arial" w:cs="Arial"/>
+          <w:sz w:val="24"/>
+          <w:szCs w:val="24"/>
+        </w:rPr>
+        <w:t xml:space="preserve">: </w:t>
+      </w:r>
+      <w:proofErr w:type="spellStart"/>
+      <w:r>
+        <w:rPr>
+          <w:rFonts w:ascii="Arial" w:hAnsi="Arial" w:cs="Arial"/>
+          <w:sz w:val="24"/>
+          <w:szCs w:val="24"/>
+        </w:rPr>
+        <w:t>update</w:t>
+      </w:r>
+      <w:proofErr w:type="spellEnd"/>
+      <w:r>
+        <w:rPr>
+          <w:rFonts w:ascii="Arial" w:hAnsi="Arial" w:cs="Arial"/>
+          <w:sz w:val="24"/>
+          <w:szCs w:val="24"/>
+        </w:rPr>
+        <w:t xml:space="preserve"> si lo encuentra o </w:t>
+      </w:r>
+      <w:proofErr w:type="spellStart"/>
+      <w:r>
+        <w:rPr>
+          <w:rFonts w:ascii="Arial" w:hAnsi="Arial" w:cs="Arial"/>
+          <w:sz w:val="24"/>
+          <w:szCs w:val="24"/>
+        </w:rPr>
+        <w:t>insert</w:t>
+      </w:r>
+      <w:proofErr w:type="spellEnd"/>
+      <w:r>
+        <w:rPr>
+          <w:rFonts w:ascii="Arial" w:hAnsi="Arial" w:cs="Arial"/>
+          <w:sz w:val="24"/>
+          <w:szCs w:val="24"/>
+        </w:rPr>
+        <w:t xml:space="preserve"> si no</w:t>
+      </w:r>
+    </w:p>
+    <w:p>
+      <w:pPr>
+        <w:rPr>
+          <w:rFonts w:ascii="Arial" w:hAnsi="Arial" w:cs="Arial"/>
+          <w:sz w:val="24"/>
+          <w:szCs w:val="24"/>
+        </w:rPr>
+      </w:pPr>
+      <w:proofErr w:type="spellStart"/>
+      <w:r>
+        <w:rPr>
+          <w:rFonts w:ascii="Arial" w:hAnsi="Arial" w:cs="Arial"/>
+          <w:sz w:val="24"/>
+          <w:szCs w:val="24"/>
+        </w:rPr>
+        <w:t>Unset</w:t>
+      </w:r>
+      <w:proofErr w:type="spellEnd"/>
+      <w:r>
+        <w:rPr>
+          <w:rFonts w:ascii="Arial" w:hAnsi="Arial" w:cs="Arial"/>
+          <w:sz w:val="24"/>
+          <w:szCs w:val="24"/>
+        </w:rPr>
+        <w:t>: eliminar un campo (en mongo se suele utilizar 1 y -1 para verdadero y falso</w:t>
+      </w:r>
+    </w:p>
+    <w:p>
+      <w:pPr>
+        <w:rPr>
+          <w:rFonts w:ascii="Arial" w:hAnsi="Arial" w:cs="Arial"/>
+          <w:sz w:val="24"/>
+          <w:szCs w:val="24"/>
+        </w:rPr>
+      </w:pPr>
+    </w:p>
+    <w:p>
+      <w:pPr>
+        <w:rPr>
+          <w:rFonts w:ascii="Arial" w:hAnsi="Arial" w:cs="Arial"/>
+          <w:sz w:val="24"/>
+          <w:szCs w:val="24"/>
+        </w:rPr>
+      </w:pPr>
+      <w:r>
+        <w:rPr>
+          <w:rFonts w:ascii="Arial" w:hAnsi="Arial" w:cs="Arial"/>
+          <w:sz w:val="24"/>
+          <w:szCs w:val="24"/>
+        </w:rPr>
+        <w:t>Consultas</w:t>
+      </w:r>
+    </w:p>
+    <w:p>
+      <w:pPr>
+        <w:rPr>
+          <w:rFonts w:ascii="Arial" w:hAnsi="Arial" w:cs="Arial"/>
+          <w:sz w:val="24"/>
+          <w:szCs w:val="24"/>
+        </w:rPr>
+      </w:pPr>
+      <w:proofErr w:type="spellStart"/>
+      <w:proofErr w:type="gramStart"/>
+      <w:r>
+        <w:rPr>
+          <w:rFonts w:ascii="Arial" w:hAnsi="Arial" w:cs="Arial"/>
+          <w:sz w:val="24"/>
+          <w:szCs w:val="24"/>
+        </w:rPr>
+        <w:t>Find</w:t>
+      </w:r>
+      <w:proofErr w:type="spellEnd"/>
+      <w:r>
+        <w:rPr>
+          <w:rFonts w:ascii="Arial" w:hAnsi="Arial" w:cs="Arial"/>
+          <w:sz w:val="24"/>
+          <w:szCs w:val="24"/>
+        </w:rPr>
+        <w:t>(</w:t>
+      </w:r>
+      <w:proofErr w:type="gramEnd"/>
+      <w:r>
+        <w:rPr>
+          <w:rFonts w:ascii="Arial" w:hAnsi="Arial" w:cs="Arial"/>
+          <w:sz w:val="24"/>
+          <w:szCs w:val="24"/>
+        </w:rPr>
+        <w:t>) para consultas por defecto</w:t>
+      </w:r>
+    </w:p>
+    <w:p>
+      <w:pPr>
+        <w:rPr>
+          <w:rFonts w:ascii="Arial" w:hAnsi="Arial" w:cs="Arial"/>
+          <w:sz w:val="24"/>
+          <w:szCs w:val="24"/>
+        </w:rPr>
+      </w:pPr>
+      <w:r>
+        <w:rPr>
+          <w:rFonts w:ascii="Arial" w:hAnsi="Arial" w:cs="Arial"/>
+          <w:sz w:val="24"/>
+          <w:szCs w:val="24"/>
+        </w:rPr>
+        <w:br w:type="page"/>
+      </w:r>
+    </w:p>
+    <w:p>
+      <w:pPr>
+        <w:rPr>
+          <w:rFonts w:ascii="Arial" w:hAnsi="Arial" w:cs="Arial"/>
+          <w:sz w:val="24"/>
+          <w:szCs w:val="24"/>
+        </w:rPr>
+      </w:pPr>
+      <w:r>
+        <w:rPr>
+          <w:rFonts w:ascii="Arial" w:hAnsi="Arial" w:cs="Arial"/>
+          <w:sz w:val="24"/>
+          <w:szCs w:val="24"/>
+        </w:rPr>
+        <w:lastRenderedPageBreak/>
+        <w:t>27/10/2023</w:t>
+      </w:r>
+    </w:p>
+    <w:p>
+      <w:pPr>
+        <w:rPr>
+          <w:rFonts w:ascii="Arial" w:hAnsi="Arial" w:cs="Arial"/>
+          <w:sz w:val="24"/>
+          <w:szCs w:val="24"/>
+        </w:rPr>
+      </w:pPr>
+      <w:r>
+        <w:rPr>
+          <w:rFonts w:ascii="Arial" w:hAnsi="Arial" w:cs="Arial"/>
+          <w:sz w:val="24"/>
+          <w:szCs w:val="24"/>
+        </w:rPr>
+        <w:t>Agregación en mongo</w:t>
+      </w:r>
+    </w:p>
+    <w:p>
+      <w:pPr>
+        <w:rPr>
+          <w:rFonts w:ascii="Arial" w:hAnsi="Arial" w:cs="Arial"/>
+          <w:sz w:val="24"/>
+          <w:szCs w:val="24"/>
+        </w:rPr>
+      </w:pPr>
+      <w:r>
+        <w:rPr>
+          <w:rFonts w:ascii="Arial" w:hAnsi="Arial" w:cs="Arial"/>
+          <w:sz w:val="24"/>
+          <w:szCs w:val="24"/>
+        </w:rPr>
+        <w:t xml:space="preserve">Hay pipelines para realizar varias operaciones concatenadas (agrupar, ordenar, </w:t>
+      </w:r>
+      <w:proofErr w:type="spellStart"/>
+      <w:r>
+        <w:rPr>
+          <w:rFonts w:ascii="Arial" w:hAnsi="Arial" w:cs="Arial"/>
+          <w:sz w:val="24"/>
+          <w:szCs w:val="24"/>
+        </w:rPr>
+        <w:t>limit</w:t>
+      </w:r>
+      <w:proofErr w:type="spellEnd"/>
+      <w:r>
+        <w:rPr>
+          <w:rFonts w:ascii="Arial" w:hAnsi="Arial" w:cs="Arial"/>
+          <w:sz w:val="24"/>
+          <w:szCs w:val="24"/>
+        </w:rPr>
+        <w:t>)</w:t>
+      </w:r>
+    </w:p>
+    <w:p>
+      <w:pPr>
+        <w:rPr>
+          <w:rFonts w:ascii="Arial" w:hAnsi="Arial" w:cs="Arial"/>
+          <w:sz w:val="24"/>
+          <w:szCs w:val="24"/>
+        </w:rPr>
+      </w:pPr>
+      <w:r>
+        <w:rPr>
+          <w:rFonts w:ascii="Arial" w:hAnsi="Arial" w:cs="Arial"/>
+          <w:sz w:val="24"/>
+          <w:szCs w:val="24"/>
+        </w:rPr>
+        <w:t>Operadores</w:t>
+      </w:r>
+    </w:p>
+    <w:p>
+      <w:pPr>
+        <w:rPr>
+          <w:rFonts w:ascii="Arial" w:hAnsi="Arial" w:cs="Arial"/>
+          <w:sz w:val="24"/>
+          <w:szCs w:val="24"/>
+        </w:rPr>
+      </w:pPr>
+      <w:r>
+        <w:rPr>
+          <w:rFonts w:ascii="Arial" w:hAnsi="Arial" w:cs="Arial"/>
+          <w:sz w:val="24"/>
+          <w:szCs w:val="24"/>
+        </w:rPr>
+        <w:t>Match: para igualdad</w:t>
+      </w:r>
+    </w:p>
+    <w:p>
+      <w:pPr>
+        <w:rPr>
+          <w:rFonts w:ascii="Arial" w:hAnsi="Arial" w:cs="Arial"/>
+          <w:sz w:val="24"/>
+          <w:szCs w:val="24"/>
+        </w:rPr>
+      </w:pPr>
+      <w:r>
+        <w:rPr>
+          <w:rFonts w:ascii="Arial" w:hAnsi="Arial" w:cs="Arial"/>
+          <w:sz w:val="24"/>
+          <w:szCs w:val="24"/>
+        </w:rPr>
+        <w:t>Project: para seleccionar un campo (puede renombrar)</w:t>
+      </w:r>
+    </w:p>
+    <w:p>
+      <w:pPr>
+        <w:rPr>
+          <w:rFonts w:ascii="Arial" w:hAnsi="Arial" w:cs="Arial"/>
+          <w:sz w:val="24"/>
+          <w:szCs w:val="24"/>
+        </w:rPr>
+      </w:pPr>
+      <w:proofErr w:type="spellStart"/>
+      <w:r>
+        <w:rPr>
+          <w:rFonts w:ascii="Arial" w:hAnsi="Arial" w:cs="Arial"/>
+          <w:sz w:val="24"/>
+          <w:szCs w:val="24"/>
+        </w:rPr>
+        <w:t>Group</w:t>
+      </w:r>
+      <w:proofErr w:type="spellEnd"/>
+      <w:r>
+        <w:rPr>
+          <w:rFonts w:ascii="Arial" w:hAnsi="Arial" w:cs="Arial"/>
+          <w:sz w:val="24"/>
+          <w:szCs w:val="24"/>
+        </w:rPr>
+        <w:t>: para agrupar por un campo</w:t>
+      </w:r>
     </w:p>
     <w:sectPr>
       <w:pgSz w:w="11906" w:h="16838"/>

</xml_diff>